<commit_message>
update english word file
</commit_message>
<xml_diff>
--- a/Documentation API REST V0.1 (english version).docx
+++ b/Documentation API REST V0.1 (english version).docx
@@ -1713,8 +1713,6 @@
                               </w:rPr>
                               <w:t>Note</w:t>
                             </w:r>
-                            <w:bookmarkStart w:id="3" w:name="_GoBack"/>
-                            <w:bookmarkEnd w:id="3"/>
                             <w:r>
                               <w:rPr>
                                 <w:rFonts w:asciiTheme="majorBidi" w:hAnsiTheme="majorBidi"/>
@@ -1989,8 +1987,6 @@
                         </w:rPr>
                         <w:t>Note</w:t>
                       </w:r>
-                      <w:bookmarkStart w:id="4" w:name="_GoBack"/>
-                      <w:bookmarkEnd w:id="4"/>
                       <w:r>
                         <w:rPr>
                           <w:rFonts w:asciiTheme="majorBidi" w:hAnsiTheme="majorBidi"/>
@@ -3683,7 +3679,7 @@
           <w:rFonts w:asciiTheme="majorBidi" w:hAnsiTheme="majorBidi"/>
         </w:rPr>
       </w:pPr>
-      <w:bookmarkStart w:id="5" w:name="_Toc471226318"/>
+      <w:bookmarkStart w:id="3" w:name="_Toc471226318"/>
       <w:r>
         <w:rPr>
           <w:rFonts w:asciiTheme="majorBidi" w:hAnsiTheme="majorBidi"/>
@@ -3702,7 +3698,7 @@
         </w:rPr>
         <w:t>a token</w:t>
       </w:r>
-      <w:bookmarkEnd w:id="5"/>
+      <w:bookmarkEnd w:id="3"/>
     </w:p>
     <w:p>
       <w:pPr>
@@ -4807,14 +4803,14 @@
           <w:rFonts w:asciiTheme="majorBidi" w:hAnsiTheme="majorBidi"/>
         </w:rPr>
       </w:pPr>
-      <w:bookmarkStart w:id="6" w:name="_Toc471226319"/>
+      <w:bookmarkStart w:id="4" w:name="_Toc471226319"/>
       <w:r>
         <w:rPr>
           <w:rFonts w:asciiTheme="majorBidi" w:hAnsiTheme="majorBidi"/>
         </w:rPr>
         <w:t>Launch a page audit</w:t>
       </w:r>
-      <w:bookmarkEnd w:id="6"/>
+      <w:bookmarkEnd w:id="4"/>
     </w:p>
     <w:p>
       <w:pPr>
@@ -4851,7 +4847,19 @@
         <w:rPr>
           <w:rFonts w:asciiTheme="majorBidi" w:hAnsiTheme="majorBidi"/>
         </w:rPr>
-        <w:t xml:space="preserve"> un audit on the site </w:t>
+        <w:t xml:space="preserve"> </w:t>
+      </w:r>
+      <w:r>
+        <w:rPr>
+          <w:rFonts w:asciiTheme="majorBidi" w:hAnsiTheme="majorBidi"/>
+        </w:rPr>
+        <w:t>an</w:t>
+      </w:r>
+      <w:r>
+        <w:rPr>
+          <w:rFonts w:asciiTheme="majorBidi" w:hAnsiTheme="majorBidi"/>
+        </w:rPr>
+        <w:t xml:space="preserve"> audit on the site </w:t>
       </w:r>
       <w:hyperlink r:id="rId14" w:history="1">
         <w:r>
@@ -4920,7 +4928,15 @@
         <w:rPr>
           <w:rFonts w:asciiTheme="majorBidi" w:hAnsiTheme="majorBidi"/>
         </w:rPr>
-        <w:t>authentication</w:t>
+        <w:t>au</w:t>
+      </w:r>
+      <w:bookmarkStart w:id="5" w:name="_GoBack"/>
+      <w:bookmarkEnd w:id="5"/>
+      <w:r>
+        <w:rPr>
+          <w:rFonts w:asciiTheme="majorBidi" w:hAnsiTheme="majorBidi"/>
+        </w:rPr>
+        <w:t>thentication</w:t>
       </w:r>
       <w:proofErr w:type="spellEnd"/>
       <w:r>
@@ -5946,7 +5962,7 @@
           <w:rFonts w:asciiTheme="majorBidi" w:hAnsiTheme="majorBidi"/>
         </w:rPr>
       </w:pPr>
-      <w:bookmarkStart w:id="7" w:name="_Toc471226320"/>
+      <w:bookmarkStart w:id="6" w:name="_Toc471226320"/>
       <w:r>
         <w:rPr>
           <w:rFonts w:asciiTheme="majorBidi" w:hAnsiTheme="majorBidi"/>
@@ -5959,7 +5975,7 @@
         </w:rPr>
         <w:t xml:space="preserve"> STATISTICS</w:t>
       </w:r>
-      <w:bookmarkEnd w:id="7"/>
+      <w:bookmarkEnd w:id="6"/>
       <w:r>
         <w:rPr>
           <w:rFonts w:asciiTheme="majorBidi" w:hAnsiTheme="majorBidi"/>
@@ -10520,7 +10536,7 @@
 </file>
 
 <file path=customXml/itemProps2.xml><?xml version="1.0" encoding="utf-8"?>
-<ds:datastoreItem xmlns:ds="http://schemas.openxmlformats.org/officeDocument/2006/customXml" ds:itemID="{30C02CDF-2B6A-4927-B934-EC7C07C02E03}">
+<ds:datastoreItem xmlns:ds="http://schemas.openxmlformats.org/officeDocument/2006/customXml" ds:itemID="{463C3251-5B64-4BA9-8FCD-216DC5CD1395}">
   <ds:schemaRefs>
     <ds:schemaRef ds:uri="http://schemas.openxmlformats.org/officeDocument/2006/bibliography"/>
   </ds:schemaRefs>

</xml_diff>

<commit_message>
Update information for BETA version
</commit_message>
<xml_diff>
--- a/Documentation API REST V0.1 (english version).docx
+++ b/Documentation API REST V0.1 (english version).docx
@@ -2178,8 +2178,10 @@
         <w:rPr>
           <w:rFonts w:asciiTheme="majorBidi" w:hAnsiTheme="majorBidi"/>
         </w:rPr>
-        <w:t xml:space="preserve"> not </w:t>
-      </w:r>
+        <w:t xml:space="preserve"> </w:t>
+      </w:r>
+      <w:bookmarkStart w:id="3" w:name="_GoBack"/>
+      <w:bookmarkEnd w:id="3"/>
       <w:proofErr w:type="spellStart"/>
       <w:r>
         <w:rPr>
@@ -2308,7 +2310,6 @@
           <w:rFonts w:asciiTheme="majorBidi" w:hAnsiTheme="majorBidi"/>
         </w:rPr>
       </w:pPr>
-      <w:bookmarkStart w:id="3" w:name="_GoBack"/>
       <w:r>
         <w:rPr>
           <w:rFonts w:asciiTheme="majorBidi" w:hAnsiTheme="majorBidi"/>
@@ -3115,7 +3116,6 @@
         <w:t>.</w:t>
       </w:r>
     </w:p>
-    <w:bookmarkEnd w:id="3"/>
     <w:p>
       <w:pPr>
         <w:pStyle w:val="Paragraphedeliste"/>
@@ -3252,12 +3252,6 @@
         <w:t>answer</w:t>
       </w:r>
       <w:proofErr w:type="spellEnd"/>
-      <w:r>
-        <w:rPr>
-          <w:rFonts w:asciiTheme="majorBidi" w:hAnsiTheme="majorBidi"/>
-        </w:rPr>
-        <w:t xml:space="preserve"> </w:t>
-      </w:r>
       <w:r>
         <w:rPr>
           <w:rFonts w:asciiTheme="majorBidi" w:hAnsiTheme="majorBidi"/>
@@ -10536,7 +10530,7 @@
 </file>
 
 <file path=customXml/itemProps2.xml><?xml version="1.0" encoding="utf-8"?>
-<ds:datastoreItem xmlns:ds="http://schemas.openxmlformats.org/officeDocument/2006/customXml" ds:itemID="{5EA78932-242D-42B1-B9A5-BAAC4E295009}">
+<ds:datastoreItem xmlns:ds="http://schemas.openxmlformats.org/officeDocument/2006/customXml" ds:itemID="{DD71AC07-5950-4F6C-89AB-43ADDD894D5E}">
   <ds:schemaRefs>
     <ds:schemaRef ds:uri="http://schemas.openxmlformats.org/officeDocument/2006/bibliography"/>
   </ds:schemaRefs>

</xml_diff>